<commit_message>
Adding final paper due May 8th. Started word vomitting, will finish soon.
</commit_message>
<xml_diff>
--- a/Paper/final.paper.docx
+++ b/Paper/final.paper.docx
@@ -188,12 +188,7 @@
               <w:t xml:space="preserve">Associate Editor: </w:t>
             </w:r>
             <w:r>
-              <w:t>Volde</w:t>
-            </w:r>
-            <w:bookmarkStart w:id="0" w:name="_GoBack"/>
-            <w:bookmarkEnd w:id="0"/>
-            <w:r>
-              <w:t>mort</w:t>
+              <w:t>Voldemort</w:t>
             </w:r>
           </w:p>
           <w:p>
@@ -257,10 +252,7 @@
               <w:t xml:space="preserve"> </w:t>
             </w:r>
             <w:r>
-              <w:t>The quick brown fox jumps over the lazy dog. The quick brown fox jumps over the lazy dog. The quick brown fox jumps over the lazy dog. The quick brown fox jumps over the lazy dog. The quick brown fox jumps over the lazy dog. The quick bro</w:t>
-            </w:r>
-            <w:r>
-              <w:t>wn fox jumps over the lazy dog.</w:t>
+              <w:t xml:space="preserve">Multiple gene regulatory layers give rise to complex phenotypes, which include redundant patterns to maintain homeostasis and other functions. Identifying miRNA binding sites, another regulatory layer at the post-transcriptional level, is difficult and infeasible to obtain for any given condition and treatment. </w:t>
             </w:r>
           </w:p>
           <w:p>
@@ -277,10 +269,19 @@
               <w:t xml:space="preserve"> </w:t>
             </w:r>
             <w:r>
-              <w:t>The quick brown fox jumps over the lazy dog. The quick brown fox jumps over the lazy dog. The quick brown fox jumps over the lazy dog. The quick brown fox jumps over the lazy dog. The quick brown fox jumps over the lazy dog. The quick bro</w:t>
-            </w:r>
-            <w:r>
-              <w:t>wn fox jumps over the lazy dog.</w:t>
+              <w:t xml:space="preserve">We developed a Hidden Markov Model (HMM) for predicting </w:t>
+            </w:r>
+            <w:r>
+              <w:rPr>
+                <w:i/>
+              </w:rPr>
+              <w:t>de novo</w:t>
+            </w:r>
+            <w:r>
+              <w:t xml:space="preserve"> miRNA binding sites in HEK293 cells using epigenetic information provided by ENCODE. </w:t>
+            </w:r>
+            <w:r>
+              <w:t xml:space="preserve">Our model shows a low error rate and a high true positive rate, saying that leveraging known epigenetic information of a cell can be useful in predicting novel regulatory layers. </w:t>
             </w:r>
           </w:p>
           <w:p>
@@ -307,10 +308,7 @@
               <w:t xml:space="preserve"> </w:t>
             </w:r>
             <w:r>
-              <w:t>The quick brown fox jumps over the lazy dog</w:t>
-            </w:r>
-            <w:r>
-              <w:t>.</w:t>
+              <w:t>https://github.com/ngiangre/HMMicro</w:t>
             </w:r>
           </w:p>
           <w:p>
@@ -339,7 +337,7 @@
               <w:rPr>
                 <w:lang w:val="en-GB" w:eastAsia="en-IN"/>
               </w:rPr>
-              <w:t xml:space="preserve">example@example.org </w:t>
+              <w:t>flw88@cumc.columbia.edu</w:t>
             </w:r>
           </w:p>
           <w:p>
@@ -445,10 +443,16 @@
     </w:p>
     <w:p>
       <w:pPr>
-        <w:pStyle w:val="para-first"/>
-      </w:pPr>
-      <w:r>
-        <w:t>The quick brown fox jumps over the lazy dog. The quick brown fox jumps over the lazy dog. The quick brown fox jumps over the lazy dog. The quick brown fox jumps over the lazy dog. The quick brown fox jumps over the lazy dog. The quick brown fox jumps over the lazy dog. The quick brown fox jumps over the lazy dog. The quick brown fox jumps over the lazy dog. The quick brown fox jumps over the lazy dog. The quick brown fox jumps over the lazy dog. The quick brown fox jumps over the lazy dog. The quick brown fox jumps over the lazy dog. The quick brown fox jumps over the lazy dog. The quick brown fox jumps over the lazy dog. The quick brown fox jumps over the lazy dog. The quick brown fox jumps over the lazy dog. The quick brown fox jumps over the lazy dog..</w:t>
+        <w:pStyle w:val="para1"/>
+      </w:pPr>
+      <w:r>
+        <w:t>The central dogma of molecular biology tells us that DNA is transcribed to RNA, RNA is translated to protein, and information cannot not flow from protein back to the previous molecules. The population of proteins give rise to the complex and dynamic cellular phenotype that keeps homeostasis or gives rise to disease. The phenotype of a cell is a product of the reactions and relationships between many molecular layers</w:t>
+      </w:r>
+      <w:r>
+        <w:t>, such as chromatin modifications, transcription factor binding, and chromatin confirmation</w:t>
+      </w:r>
+      <w:r>
+        <w:t xml:space="preserve">. Each layer provides a regulatory logic, which necessarily robust for maintaining homeostasis when bombarded by its environment. </w:t>
       </w:r>
     </w:p>
     <w:p>
@@ -456,70 +460,78 @@
         <w:pStyle w:val="para1"/>
       </w:pPr>
       <w:r>
-        <w:t>The quick brown fox jumps over the lazy dog. The quick brown fox jumps over the lazy dog. The quick brown fox jumps over the lazy dog. The quick brown fox jumps over the lazy dog. The quick brown fox jumps over the lazy dog. The quick brown fox jumps over the lazy dog. The quick brown fox jumps over the lazy dog. The quick brown fox jumps over the lazy dog. The quick bro</w:t>
-      </w:r>
-      <w:r>
-        <w:t xml:space="preserve">wn fox jumps over the lazy dog. </w:t>
-      </w:r>
-      <w:r>
-        <w:t xml:space="preserve">The quick brown fox jumps over the lazy dog. The quick brown fox jumps over the lazy dog. The quick brown fox jumps over the lazy dog. The quick brown fox jumps over the lazy dog. The quick brown fox jumps over the lazy dog. The quick brown fox jumps over the lazy dog. The quick brown fox jumps over the lazy dog. The quick brown fox jumps over the lazy dog. The quick </w:t>
-      </w:r>
-      <w:r>
-        <w:lastRenderedPageBreak/>
-        <w:t>brown fox jumps over the lazy dog. The quick brown fox jumps over the lazy dog. The quick brown fox jumps over the lazy dog. The quick brown fox jumps over the lazy dog. The quick brown fox jumps over the lazy dog. The quick brown fox jumps over the lazy dog. The quick brown fox jumps over the lazy dog. The quick brown fox jumps over the lazy dog. The quick brown fox jumps over the lazy dog. The quick brown fox jumps over the lazy dog. The quick brown fox jumps over the lazy dog. The quick brown fox jumps over the lazy dog. The quick brown fox jumps over the lazy dog. The quick brown fox jumps over the lazy dog</w:t>
-      </w:r>
-      <w:r>
-        <w:t xml:space="preserve">. </w:t>
-      </w:r>
-      <w:r>
-        <w:t>The quick brown fox jumps over the lazy dog. The quick brown fox jumps over the lazy dog. The quick brown fox jumps over the lazy dog. The quick brown fox jumps over the lazy dog. The quick brown fox jumps over the lazy dog. The quick brown fox jumps over the lazy dog. The quick brown fox jumps over the lazy dog. The quick brown fox jumps over the lazy dog. The quick brown fox jumps over the lazy dog. The quick brown fox jumps over the lazy dog.</w:t>
+        <w:t xml:space="preserve">We hypothesize that there exists redundancy between the many layers that produce the population of proteins in a cell. This redundancy </w:t>
+      </w:r>
+      <w:r>
+        <w:t>is found in molecular</w:t>
+      </w:r>
+      <w:r>
+        <w:t xml:space="preserve"> patterns that is present in all layers</w:t>
+      </w:r>
+      <w:r>
+        <w:t>, allowing for robust phenotypes. Thus, integrating knowledge from all different molecular layers can give us a more succinct observation of the underlying phenotype of a cell.</w:t>
       </w:r>
     </w:p>
     <w:p>
       <w:pPr>
-        <w:pStyle w:val="Heading1"/>
-      </w:pPr>
-      <w:r>
-        <w:t>Methods</w:t>
+        <w:pStyle w:val="para1"/>
+      </w:pPr>
+      <w:r>
+        <w:t xml:space="preserve">With the advent of next generation sequencing and the popularity of high throughput experimentation, all molecular layers are not able to be assayed due to time and financial constraints. While understanding molecular phenotypes can help elucidate molecular mechanisms in health and </w:t>
+      </w:r>
+      <w:r>
+        <w:lastRenderedPageBreak/>
+        <w:t>disease, predicting patterns in other molecular layers can help in uncovering complex cellular phenotypes.</w:t>
       </w:r>
     </w:p>
     <w:p>
       <w:pPr>
-        <w:pStyle w:val="para-first"/>
-      </w:pPr>
-      <w:r>
-        <w:t xml:space="preserve">The quick brown fox jumps over the lazy dog. The quick brown fox jumps over the lazy dog. The quick brown fox jumps over the lazy dog. The quick brown fox jumps over the lazy dog. The quick brown fox jumps over the lazy dog. The quick brown fox jumps over the lazy dog. The quick brown fox jumps over the lazy dog. The quick brown fox jumps over the lazy dog. The quick brown fox jumps over the lazy dog. The quick brown fox </w:t>
-      </w:r>
-      <w:r>
-        <w:lastRenderedPageBreak/>
-        <w:t xml:space="preserve">jumps over the lazy dog. The quick brown fox jumps over the lazy dog. The quick brown fox jumps over the lazy dog. The quick brown fox jumps over the lazy dog. The quick brown fox jumps over the lazy dog. The quick brown fox jumps over the lazy dog. </w:t>
+        <w:pStyle w:val="para1"/>
+      </w:pPr>
+      <w:r>
+        <w:t xml:space="preserve">We present a HMM for </w:t>
+      </w:r>
+      <w:r>
+        <w:rPr>
+          <w:i/>
+        </w:rPr>
+        <w:t xml:space="preserve">de novo </w:t>
+      </w:r>
+      <w:r>
+        <w:t xml:space="preserve">prediction of miRNA binding sites in HEK293 cell line. We train our model using various epigenetic experiments assayed through the ENCODE consortium, and test our model using experimentally validated miRNA binding sites for this model system. We obtain a low prediction error and high prediction of known miRNA binding sites. This method can be expanded upon for leveraging the vast amounts of existing information that give rise to a cellular phenotype. </w:t>
       </w:r>
     </w:p>
     <w:p>
       <w:pPr>
-        <w:pStyle w:val="para1"/>
-      </w:pPr>
-      <w:r>
-        <w:t xml:space="preserve">The quick brown fox jumps over the lazy dog. The quick brown fox jumps over the lazy dog. The quick brown fox jumps over the lazy dog. The quick brown fox jumps over the lazy dog. The quick brown fox jumps over the lazy dog. The quick brown fox jumps over the lazy dog. The quick brown fox jumps over the lazy dog. The quick brown fox jumps over the lazy dog. The quick brown fox jumps over the lazy dog. The quick brown fox jumps over the lazy dog. The quick brown fox jumps over the lazy dog. The quick brown fox jumps over the lazy dog. The quick brown fox jumps over the lazy dog. The quick brown fox jumps over the lazy dog. The quick brown fox jumps over the lazy dog. The quick brown fox jumps over the lazy dog. The quick brown fox jumps over the lazy dog. The quick brown fox jumps over the lazy dog. The quick brown fox jumps over the lazy dog. The quick brown fox jumps over the lazy dog. </w:t>
+        <w:pStyle w:val="Heading1"/>
+      </w:pPr>
+      <w:r>
+        <w:t>Methods</w:t>
       </w:r>
     </w:p>
     <w:p>
       <w:pPr>
-        <w:pStyle w:val="Heading1"/>
-      </w:pPr>
-      <w:r>
-        <w:t>R</w:t>
-      </w:r>
-      <w:r>
-        <w:t>esults</w:t>
+        <w:pStyle w:val="para-first"/>
+      </w:pPr>
+      <w:r>
+        <w:t xml:space="preserve">We obtained </w:t>
+      </w:r>
+      <w:r>
+        <w:t xml:space="preserve">HEK293 epigenetic signal </w:t>
+      </w:r>
+      <w:r>
+        <w:t xml:space="preserve"> </w:t>
       </w:r>
     </w:p>
     <w:p>
       <w:pPr>
-        <w:pStyle w:val="para-first"/>
-      </w:pPr>
-      <w:r>
-        <w:t xml:space="preserve">The quick brown fox jumps over the lazy dog. The quick brown fox jumps over the lazy dog. The quick brown fox jumps over the lazy dog. The quick brown fox jumps over the lazy dog. The quick brown fox jumps over the lazy dog. The quick brown fox jumps over the lazy dog. The quick brown fox jumps over the lazy dog. The quick brown fox jumps over the lazy dog. The quick brown fox jumps over the lazy dog. The quick brown fox jumps over the lazy dog. The quick brown fox jumps over the lazy dog. The quick brown fox jumps over the lazy dog. The quick brown fox jumps over the lazy dog. The quick brown fox jumps over the lazy dog. The quick brown fox jumps over the lazy dog. The quick brown fox jumps over the lazy dog. The quick brown fox jumps over the lazy dog. The quick brown fox jumps over the lazy dog. The quick brown fox jumps over the lazy dog. The quick brown fox jumps over the lazy dog. The quick brown fox jumps over the lazy dog. The quick brown fox jumps over the lazy dog. The quick brown fox jumps over the lazy dog. The quick brown fox jumps over the lazy dog. The quick brown fox jumps over the lazy dog. </w:t>
+        <w:pStyle w:val="Heading1"/>
+      </w:pPr>
+      <w:r>
+        <w:t>R</w:t>
+      </w:r>
+      <w:r>
+        <w:t>esults</w:t>
       </w:r>
     </w:p>
     <w:p>
@@ -527,25 +539,11 @@
         <w:pStyle w:val="Heading2"/>
       </w:pPr>
       <w:r>
-        <w:t xml:space="preserve">Data </w:t>
-      </w:r>
-      <w:r>
-        <w:t>Structure</w:t>
-      </w:r>
-      <w:r>
-        <w:t xml:space="preserve"> This is Heading 2 style this is heading 2 style</w:t>
+        <w:t>Multiple epigenetic layers contain redundant information</w:t>
       </w:r>
     </w:p>
     <w:p>
       <w:pPr>
-        <w:pStyle w:val="para-first"/>
-      </w:pPr>
-      <w:r>
-        <w:t xml:space="preserve">The quick brown fox jumps over the lazy dog. The quick brown fox jumps over the lazy dog. The quick brown fox jumps over the lazy dog. The quick brown fox jumps over the lazy dog. The quick brown fox jumps over the lazy dog. The quick brown fox jumps over the lazy dog. The quick brown fox jumps over the lazy dog. The quick brown fox jumps over the lazy dog. The quick brown fox jumps over the lazy dog. The quick brown fox jumps over the lazy dog. The quick brown fox jumps over the lazy dog. The quick brown fox jumps over the lazy dog. </w:t>
-      </w:r>
-    </w:p>
-    <w:p>
-      <w:pPr>
         <w:pStyle w:val="Heading3"/>
       </w:pPr>
       <w:r>
@@ -565,414 +563,6 @@
       </w:r>
       <w:r>
         <w:t>This is heading 3 style</w:t>
-      </w:r>
-    </w:p>
-    <w:p>
-      <w:pPr>
-        <w:pStyle w:val="para-first"/>
-      </w:pPr>
-      <w:r>
-        <w:t xml:space="preserve">The quick brown fox jumps over the lazy dog. The quick brown fox jumps over the lazy dog. The quick brown fox jumps over the lazy dog. The quick brown fox jumps over the lazy dog. </w:t>
-      </w:r>
-    </w:p>
-    <w:p>
-      <w:pPr>
-        <w:pStyle w:val="NumberedListfirst"/>
-        <w:spacing w:before="240"/>
-        <w:ind w:left="562" w:hanging="389"/>
-        <w:rPr>
-          <w:sz w:val="16"/>
-          <w:szCs w:val="16"/>
-        </w:rPr>
-      </w:pPr>
-      <w:r>
-        <w:rPr>
-          <w:sz w:val="16"/>
-          <w:szCs w:val="16"/>
-        </w:rPr>
-        <w:t>The quick brown fox jumps over the lazy dog. The quick brown fox jumps over the lazy dog.</w:t>
-      </w:r>
-    </w:p>
-    <w:p>
-      <w:pPr>
-        <w:pStyle w:val="NumberedListfirst"/>
-        <w:spacing w:before="60"/>
-        <w:ind w:left="567" w:hanging="391"/>
-        <w:rPr>
-          <w:sz w:val="16"/>
-          <w:szCs w:val="16"/>
-        </w:rPr>
-      </w:pPr>
-      <w:r>
-        <w:rPr>
-          <w:sz w:val="16"/>
-          <w:szCs w:val="16"/>
-        </w:rPr>
-        <w:t>The quick brown fox jumps over the lazy dog. The quick brown fox jumps over the lazy dog.</w:t>
-      </w:r>
-    </w:p>
-    <w:p>
-      <w:pPr>
-        <w:pStyle w:val="NumberedList"/>
-        <w:rPr>
-          <w:sz w:val="16"/>
-          <w:szCs w:val="16"/>
-        </w:rPr>
-      </w:pPr>
-      <w:r>
-        <w:rPr>
-          <w:sz w:val="16"/>
-          <w:szCs w:val="16"/>
-        </w:rPr>
-        <w:t>The quick brown fox jumps over the lazy dog.</w:t>
-      </w:r>
-    </w:p>
-    <w:p>
-      <w:pPr>
-        <w:pStyle w:val="NumberedList"/>
-        <w:rPr>
-          <w:sz w:val="16"/>
-          <w:szCs w:val="16"/>
-        </w:rPr>
-      </w:pPr>
-      <w:r>
-        <w:rPr>
-          <w:sz w:val="16"/>
-          <w:szCs w:val="16"/>
-        </w:rPr>
-        <w:lastRenderedPageBreak/>
-        <w:t>The quick brown fox jumps over the lazy dog. The quick brown fox jumps over the lazy dog.</w:t>
-      </w:r>
-    </w:p>
-    <w:p>
-      <w:pPr>
-        <w:pStyle w:val="NumberedList"/>
-        <w:rPr>
-          <w:sz w:val="16"/>
-          <w:szCs w:val="16"/>
-        </w:rPr>
-      </w:pPr>
-      <w:r>
-        <w:rPr>
-          <w:sz w:val="16"/>
-          <w:szCs w:val="16"/>
-        </w:rPr>
-        <w:t>The quick brown fox jumps over the lazy dog. The quick brown fox jumps over the lazy dog.</w:t>
-      </w:r>
-    </w:p>
-    <w:p>
-      <w:pPr>
-        <w:pStyle w:val="NumberedListlast"/>
-        <w:spacing w:after="240"/>
-        <w:ind w:left="562" w:hanging="389"/>
-        <w:rPr>
-          <w:sz w:val="16"/>
-          <w:szCs w:val="16"/>
-        </w:rPr>
-      </w:pPr>
-      <w:r>
-        <w:rPr>
-          <w:sz w:val="16"/>
-          <w:szCs w:val="16"/>
-        </w:rPr>
-        <w:t>The quick brown fox jumps over the lazy dog. The quick brown fox jumps over the lazy dog.</w:t>
-      </w:r>
-    </w:p>
-    <w:p>
-      <w:pPr>
-        <w:pStyle w:val="ParaNoInd"/>
-        <w:rPr>
-          <w:sz w:val="16"/>
-          <w:szCs w:val="16"/>
-        </w:rPr>
-      </w:pPr>
-      <w:r>
-        <w:rPr>
-          <w:sz w:val="16"/>
-          <w:szCs w:val="16"/>
-        </w:rPr>
-        <w:t xml:space="preserve">The quick brown fox jumps over the lazy dog. The quick brown fox jumps over the lazy dog. The quick brown fox jumps over the lazy dog. The quick brown fox jumps over the lazy dog. The quick brown fox jumps over the lazy dog. The quick brown fox jumps over the lazy dog. The quick brown fox jumps over the lazy dog. The quick brown fox jumps over the lazy dog. The quick brown fox jumps over the lazy dog. The quick brown fox jumps over the lazy dog. The quick brown fox jumps over the lazy dog. The quick brown fox jumps over the lazy dog. The quick brown fox jumps over the lazy dog. The quick brown fox jumps over the lazy dog. The quick brown fox jumps over the lazy dog. The quick brown fox jumps over the lazy dog. The quick brown fox jumps over the lazy dog. The quick brown fox jumps over the lazy dog. The quick brown fox jumps over the lazy dog. </w:t>
-      </w:r>
-    </w:p>
-    <w:p>
-      <w:pPr>
-        <w:pStyle w:val="BulletedListfirst"/>
-        <w:spacing w:before="240"/>
-        <w:ind w:left="375" w:hanging="202"/>
-        <w:rPr>
-          <w:sz w:val="16"/>
-          <w:szCs w:val="16"/>
-        </w:rPr>
-      </w:pPr>
-      <w:r>
-        <w:rPr>
-          <w:sz w:val="16"/>
-          <w:szCs w:val="16"/>
-        </w:rPr>
-        <w:t>The quick brown fox jumps over the lazy dog. The quick brown fox jumps over the lazy dog.</w:t>
-      </w:r>
-    </w:p>
-    <w:p>
-      <w:pPr>
-        <w:pStyle w:val="BulletedList"/>
-        <w:rPr>
-          <w:sz w:val="16"/>
-          <w:szCs w:val="16"/>
-        </w:rPr>
-      </w:pPr>
-      <w:r>
-        <w:rPr>
-          <w:sz w:val="16"/>
-          <w:szCs w:val="16"/>
-        </w:rPr>
-        <w:t>The quick brown fox jumps over the lazy dog. The quick brown fox jumps over the lazy dog.</w:t>
-      </w:r>
-    </w:p>
-    <w:p>
-      <w:pPr>
-        <w:pStyle w:val="BulletedList"/>
-        <w:rPr>
-          <w:sz w:val="16"/>
-          <w:szCs w:val="16"/>
-        </w:rPr>
-      </w:pPr>
-      <w:r>
-        <w:rPr>
-          <w:sz w:val="16"/>
-          <w:szCs w:val="16"/>
-        </w:rPr>
-        <w:t>The quick brown fox jumps over the lazy dog. The quick brown fox jumps over the lazy dog.</w:t>
-      </w:r>
-    </w:p>
-    <w:p>
-      <w:pPr>
-        <w:pStyle w:val="BulletedList"/>
-        <w:rPr>
-          <w:sz w:val="16"/>
-          <w:szCs w:val="16"/>
-        </w:rPr>
-      </w:pPr>
-      <w:r>
-        <w:rPr>
-          <w:sz w:val="16"/>
-          <w:szCs w:val="16"/>
-        </w:rPr>
-        <w:t>The quick brown fox jumps over the lazy dog. The quick brown fox jumps over the lazy dog.</w:t>
-      </w:r>
-    </w:p>
-    <w:p>
-      <w:pPr>
-        <w:pStyle w:val="BulletedListlast"/>
-        <w:spacing w:after="240"/>
-        <w:ind w:left="375" w:hanging="202"/>
-        <w:rPr>
-          <w:sz w:val="16"/>
-          <w:szCs w:val="16"/>
-        </w:rPr>
-      </w:pPr>
-      <w:r>
-        <w:rPr>
-          <w:sz w:val="16"/>
-          <w:szCs w:val="16"/>
-        </w:rPr>
-        <w:t>The quick brown fox jumps over the lazy dog. The quick brown fox jumps over the lazy dog.</w:t>
-      </w:r>
-    </w:p>
-    <w:p>
-      <w:pPr>
-        <w:pStyle w:val="ParaNoInd"/>
-        <w:rPr>
-          <w:sz w:val="16"/>
-          <w:szCs w:val="16"/>
-        </w:rPr>
-      </w:pPr>
-      <w:r>
-        <w:rPr>
-          <w:sz w:val="16"/>
-          <w:szCs w:val="16"/>
-        </w:rPr>
-        <w:t xml:space="preserve">The quick brown fox jumps over the lazy dog. The quick brown fox jumps over the lazy dog. The quick brown fox jumps over the lazy dog. </w:t>
-      </w:r>
-    </w:p>
-    <w:p>
-      <w:pPr>
-        <w:pStyle w:val="Heading2"/>
-      </w:pPr>
-      <w:r>
-        <w:t>Unnumbered list style</w:t>
-      </w:r>
-    </w:p>
-    <w:p>
-      <w:pPr>
-        <w:pStyle w:val="ParaNoInd"/>
-        <w:rPr>
-          <w:sz w:val="16"/>
-          <w:szCs w:val="16"/>
-        </w:rPr>
-      </w:pPr>
-      <w:r>
-        <w:rPr>
-          <w:sz w:val="16"/>
-          <w:szCs w:val="16"/>
-        </w:rPr>
-        <w:t xml:space="preserve">The quick brown fox jumps over the lazy dog. The quick brown fox jumps over the lazy dog. The quick brown fox jumps over the lazy dog. </w:t>
-      </w:r>
-    </w:p>
-    <w:p>
-      <w:pPr>
-        <w:pStyle w:val="UnnumberedListfirst"/>
-        <w:spacing w:before="240"/>
-        <w:ind w:left="403" w:hanging="403"/>
-        <w:rPr>
-          <w:sz w:val="16"/>
-          <w:szCs w:val="16"/>
-        </w:rPr>
-      </w:pPr>
-      <w:r>
-        <w:rPr>
-          <w:sz w:val="16"/>
-          <w:szCs w:val="16"/>
-        </w:rPr>
-        <w:t>The quick brown fox jumps over the lazy dog. The quick brown fox jumps over the lazy dog.</w:t>
-      </w:r>
-    </w:p>
-    <w:p>
-      <w:pPr>
-        <w:pStyle w:val="UnnumberedList"/>
-        <w:rPr>
-          <w:sz w:val="16"/>
-          <w:szCs w:val="16"/>
-        </w:rPr>
-      </w:pPr>
-      <w:r>
-        <w:rPr>
-          <w:sz w:val="16"/>
-          <w:szCs w:val="16"/>
-        </w:rPr>
-        <w:t>The quick brown fox jumps over the lazy dog. The quick brown fox jumps over the lazy dog.</w:t>
-      </w:r>
-    </w:p>
-    <w:p>
-      <w:pPr>
-        <w:pStyle w:val="UnnumberedList"/>
-        <w:rPr>
-          <w:sz w:val="16"/>
-          <w:szCs w:val="16"/>
-        </w:rPr>
-      </w:pPr>
-      <w:r>
-        <w:rPr>
-          <w:sz w:val="16"/>
-          <w:szCs w:val="16"/>
-        </w:rPr>
-        <w:t>The quick brown fox jumps over the lazy dog. The quick brown fox jumps over the lazy dog.</w:t>
-      </w:r>
-    </w:p>
-    <w:p>
-      <w:pPr>
-        <w:pStyle w:val="UnnumberedList"/>
-        <w:rPr>
-          <w:sz w:val="16"/>
-          <w:szCs w:val="16"/>
-        </w:rPr>
-      </w:pPr>
-      <w:r>
-        <w:rPr>
-          <w:sz w:val="16"/>
-          <w:szCs w:val="16"/>
-        </w:rPr>
-        <w:t>The quick brown fox jumps over the lazy dog. The quick brown fox jumps over the lazy dog.</w:t>
-      </w:r>
-    </w:p>
-    <w:p>
-      <w:pPr>
-        <w:pStyle w:val="UnnumberedListlast"/>
-        <w:spacing w:after="240"/>
-        <w:ind w:left="403" w:hanging="403"/>
-        <w:rPr>
-          <w:sz w:val="16"/>
-          <w:szCs w:val="16"/>
-        </w:rPr>
-      </w:pPr>
-      <w:r>
-        <w:rPr>
-          <w:sz w:val="16"/>
-          <w:szCs w:val="16"/>
-        </w:rPr>
-        <w:t>The quick brown fox jumps over the lazy dog. The quick brown fox jumps over the lazy dog.</w:t>
-      </w:r>
-    </w:p>
-    <w:p>
-      <w:pPr>
-        <w:pStyle w:val="EquationDisplay"/>
-        <w:spacing w:before="140" w:after="140"/>
-      </w:pPr>
-      <w:r>
-        <w:tab/>
-      </w:r>
-      <w:r>
-        <w:rPr>
-          <w:position w:val="-24"/>
-        </w:rPr>
-        <w:object w:dxaOrig="1380" w:dyaOrig="560" w14:anchorId="69D67F31">
-          <v:shapetype id="_x0000_t75" coordsize="21600,21600" o:spt="75" o:preferrelative="t" path="m@4@5l@4@11@9@11@9@5xe" filled="f" stroked="f">
-            <v:stroke joinstyle="miter"/>
-            <v:formulas>
-              <v:f eqn="if lineDrawn pixelLineWidth 0"/>
-              <v:f eqn="sum @0 1 0"/>
-              <v:f eqn="sum 0 0 @1"/>
-              <v:f eqn="prod @2 1 2"/>
-              <v:f eqn="prod @3 21600 pixelWidth"/>
-              <v:f eqn="prod @3 21600 pixelHeight"/>
-              <v:f eqn="sum @0 0 1"/>
-              <v:f eqn="prod @6 1 2"/>
-              <v:f eqn="prod @7 21600 pixelWidth"/>
-              <v:f eqn="sum @8 21600 0"/>
-              <v:f eqn="prod @7 21600 pixelHeight"/>
-              <v:f eqn="sum @10 21600 0"/>
-            </v:formulas>
-            <v:path o:extrusionok="f" gradientshapeok="t" o:connecttype="rect"/>
-            <o:lock v:ext="edit" aspectratio="t"/>
-          </v:shapetype>
-          <v:shape id="_x0000_i1025" type="#_x0000_t75" style="width:69.15pt;height:27.8pt" o:ole="">
-            <v:imagedata r:id="rId10" o:title=""/>
-          </v:shape>
-          <o:OLEObject Type="Embed" ProgID="Equation.DSMT4" ShapeID="_x0000_i1025" DrawAspect="Content" ObjectID="_1554991577" r:id="rId11"/>
-        </w:object>
-      </w:r>
-      <w:r>
-        <w:tab/>
-        <w:t>(1)</w:t>
-      </w:r>
-    </w:p>
-    <w:p>
-      <w:pPr>
-        <w:pStyle w:val="ParaNoInd"/>
-        <w:rPr>
-          <w:sz w:val="16"/>
-          <w:szCs w:val="16"/>
-        </w:rPr>
-      </w:pPr>
-      <w:r>
-        <w:rPr>
-          <w:sz w:val="16"/>
-          <w:szCs w:val="16"/>
-        </w:rPr>
-        <w:t>The quick brown fox jumps over the lazy dog. The quick brown fox jumps over the lazy dog. The quick brown fox jumps over the lazy dog</w:t>
-      </w:r>
-      <w:r>
-        <w:rPr>
-          <w:sz w:val="16"/>
-          <w:szCs w:val="16"/>
-        </w:rPr>
-        <w:t xml:space="preserve">. </w:t>
-      </w:r>
-      <w:r>
-        <w:rPr>
-          <w:sz w:val="16"/>
-          <w:szCs w:val="16"/>
-        </w:rPr>
-        <w:t>The quick brown fox jumps over the lazy dog. The quick brown fox jumps over the lazy dog. The quick brown fox jumps over the lazy dog.</w:t>
       </w:r>
     </w:p>
     <w:p>
@@ -1165,117 +755,6 @@
     </w:p>
     <w:p>
       <w:pPr>
-        <w:pStyle w:val="ParaNoInd"/>
-        <w:rPr>
-          <w:sz w:val="16"/>
-          <w:szCs w:val="16"/>
-        </w:rPr>
-      </w:pPr>
-      <w:r>
-        <w:rPr>
-          <w:sz w:val="16"/>
-          <w:szCs w:val="16"/>
-        </w:rPr>
-        <w:t>The quick brown fox jumps over the lazy dog.</w:t>
-      </w:r>
-      <w:r>
-        <w:rPr>
-          <w:sz w:val="16"/>
-          <w:szCs w:val="16"/>
-        </w:rPr>
-        <w:t xml:space="preserve"> The quick brown fox jumps over the lazy dog. The quick brown fox jumps over the lazy dog. The quick brown fox jumps over the lazy dog. The quick brown fox jumps over the lazy dog. The quick brown fox jumps over the lazy dog. The quick brown fox jumps over the lazy dog.</w:t>
-      </w:r>
-      <w:r>
-        <w:rPr>
-          <w:sz w:val="16"/>
-          <w:szCs w:val="16"/>
-        </w:rPr>
-        <w:t xml:space="preserve"> The quick brown fox jumps over the lazy dog. The quick brown fox jumps over the lazy dog. The quick brown fox jumps over the lazy dog.</w:t>
-      </w:r>
-      <w:r>
-        <w:rPr>
-          <w:sz w:val="16"/>
-          <w:szCs w:val="16"/>
-        </w:rPr>
-        <w:t xml:space="preserve"> The quick brown fox jumps over the lazy dog. The quick brown fox jumps over the lazy dog. The quick brown fox jumps over the lazy dog. The quick brown fox jumps over the lazy dog. The quick brown fox jumps over the lazy dog. The quick brown fox jumps over the lazy dog.</w:t>
-      </w:r>
-    </w:p>
-    <w:p>
-      <w:pPr>
-        <w:pStyle w:val="ParaNoInd"/>
-        <w:rPr>
-          <w:sz w:val="16"/>
-          <w:szCs w:val="16"/>
-        </w:rPr>
-      </w:pPr>
-      <w:r>
-        <w:rPr>
-          <w:sz w:val="16"/>
-          <w:szCs w:val="16"/>
-        </w:rPr>
-        <w:t>The quick brown fox jumps over the lazy dog. The quick brown fox jumps over the lazy dog. The quick brown fox jumps over the lazy dog. The quick brown fox jumps over the lazy dog. The quick brown fox jumps over the lazy dog. The quick brown fox jumps over the lazy dog. The quick brown fox jumps over the lazy dog. The quick brown fox jumps over the lazy dog. The quick brown fox jumps over the lazy dog. The quick brown fox jumps over the lazy dog. The quick brown fox jumps over the lazy dog. The quick brown fox jumps over the lazy dog. The quick brown fox jumps over the lazy dog. The quick brown fox jumps over the lazy dog. The quick brown fox jumps over the lazy dog. The quick brown fox jumps over the lazy dog.</w:t>
-      </w:r>
-    </w:p>
-    <w:p>
-      <w:pPr>
-        <w:pStyle w:val="ParaNoInd"/>
-        <w:rPr>
-          <w:sz w:val="16"/>
-          <w:szCs w:val="16"/>
-        </w:rPr>
-      </w:pPr>
-      <w:r>
-        <w:rPr>
-          <w:sz w:val="16"/>
-          <w:szCs w:val="16"/>
-        </w:rPr>
-        <w:t>The quick brown fox jumps over the lazy dog. The quick brown fox jumps over the lazy dog. The quick brown fox jumps over the lazy dog. The quick brown fox jumps over the lazy dog. The quick brown fox jumps over the lazy dog. The quick brown fox jumps over the lazy dog. The quick brown fox jumps over the lazy dog. The quick brown fox jumps over the lazy dog. The quick brown fox jumps over the lazy dog. The quick brown fox jumps over the lazy dog. The quick brown fox jumps over the lazy dog. The quick brown fox jumps over the lazy dog. The quick brown fox jumps over the lazy dog. The quick brown fox jumps over the lazy dog.</w:t>
-      </w:r>
-      <w:r>
-        <w:rPr>
-          <w:sz w:val="16"/>
-          <w:szCs w:val="16"/>
-        </w:rPr>
-        <w:t xml:space="preserve"> </w:t>
-      </w:r>
-      <w:r>
-        <w:rPr>
-          <w:sz w:val="16"/>
-          <w:szCs w:val="16"/>
-        </w:rPr>
-        <w:t>The quick brown fox jumps over the lazy dog. The quick brown fox jumps over the lazy dog. The quick brown fox jumps over the lazy dog. The quick brown fox jumps over the lazy dog.</w:t>
-      </w:r>
-      <w:r>
-        <w:rPr>
-          <w:sz w:val="16"/>
-          <w:szCs w:val="16"/>
-        </w:rPr>
-        <w:t xml:space="preserve"> </w:t>
-      </w:r>
-      <w:r>
-        <w:rPr>
-          <w:sz w:val="16"/>
-          <w:szCs w:val="16"/>
-        </w:rPr>
-        <w:t>The quick brown fox jumps over the lazy dog. The quick brown fox jumps over the lazy dog. The quick brown fox jumps over the lazy dog. The quick brown fox jumps over the lazy dog.</w:t>
-      </w:r>
-      <w:r>
-        <w:rPr>
-          <w:sz w:val="16"/>
-          <w:szCs w:val="16"/>
-        </w:rPr>
-        <w:t xml:space="preserve"> </w:t>
-      </w:r>
-      <w:r>
-        <w:rPr>
-          <w:sz w:val="16"/>
-          <w:szCs w:val="16"/>
-        </w:rPr>
-        <w:t>The quick brown fox jumps over the lazy dog. The quick brown fox jumps over the lazy dog. The quick brown fox jumps over the lazy dog. The quick brown fox jumps over the lazy dog.</w:t>
-      </w:r>
-    </w:p>
-    <w:p>
-      <w:pPr>
         <w:pStyle w:val="Tablecaption"/>
         <w:spacing w:before="360"/>
       </w:pPr>
@@ -1284,7 +763,6 @@
           <w:b/>
           <w:bCs/>
         </w:rPr>
-        <w:lastRenderedPageBreak/>
         <w:t xml:space="preserve">Table </w:t>
       </w:r>
       <w:r>
@@ -1846,22 +1324,6 @@
     </w:p>
     <w:p>
       <w:pPr>
-        <w:pStyle w:val="ParaNoInd"/>
-        <w:rPr>
-          <w:sz w:val="16"/>
-          <w:szCs w:val="16"/>
-        </w:rPr>
-      </w:pPr>
-      <w:r>
-        <w:rPr>
-          <w:sz w:val="16"/>
-          <w:szCs w:val="16"/>
-        </w:rPr>
-        <w:t>The quick brown fox jumps over the lazy dog. The quick brown fox jumps over the lazy dog. The quick brown fox jumps over the lazy dog. The quick brown fox jumps over the lazy dog. The quick brown fox jumps over the lazy dog. The quick brown fox jumps over the lazy dog. The quick brown fox jumps over the lazy dog. The quick brown fox jumps over the lazy dog.The quick brown fox jumps over the lazy dog. The quick brown fox jumps over the lazy dog. The quick brown fox jumps over the lazy dog. The quick brown fox jumps over the lazy dog. The quick brown fox jumps over the lazy dog. The quick brown fox jumps over the lazy dog.The quick brown fox jumps over the lazy dog.</w:t>
-      </w:r>
-    </w:p>
-    <w:p>
-      <w:pPr>
         <w:pStyle w:val="AckHead"/>
       </w:pPr>
       <w:r>
@@ -1884,8 +1346,10 @@
           <w:sz w:val="14"/>
           <w:szCs w:val="14"/>
         </w:rPr>
-        <w:t>The quick brown fox jumps over the lazy dog. The quick brown fox jumps over the lazy dog. The quick brown fox jumps over the lazy dog. The quick brown fox jumps over the lazy dog. The quick brown fox jumps over the lazy dog. The quick brown fox jumps over the lazy dog.</w:t>
-      </w:r>
+        <w:t xml:space="preserve">We’d like to thank Itsik Pe’er and the Spring 2017 Computational Genomics class at Columbia University for feedback and support. </w:t>
+      </w:r>
+      <w:bookmarkStart w:id="0" w:name="_GoBack"/>
+      <w:bookmarkEnd w:id="0"/>
     </w:p>
     <w:p>
       <w:pPr>
@@ -5546,7 +5010,7 @@
 </file>
 
 <file path=customXml/itemProps1.xml><?xml version="1.0" encoding="utf-8"?>
-<ds:datastoreItem xmlns:ds="http://schemas.openxmlformats.org/officeDocument/2006/customXml" ds:itemID="{AA631E6B-8C2D-634E-BEF8-8920D450A351}">
+<ds:datastoreItem xmlns:ds="http://schemas.openxmlformats.org/officeDocument/2006/customXml" ds:itemID="{579281C0-48FC-B14D-BE6A-A23159ADE0A5}">
   <ds:schemaRefs>
     <ds:schemaRef ds:uri="http://schemas.openxmlformats.org/officeDocument/2006/bibliography"/>
   </ds:schemaRefs>

</xml_diff>